<commit_message>
Modified the word document file
</commit_message>
<xml_diff>
--- a/Chapter7/Ahmed_Lab 7_Lie Detector Test.docx
+++ b/Chapter7/Ahmed_Lab 7_Lie Detector Test.docx
@@ -28,7 +28,19 @@
         <w:t>For a better layout of the code, please check the link below:</w:t>
       </w:r>
     </w:p>
-    <w:p/>
+    <w:p>
+      <w:hyperlink r:id="rId4" w:history="1">
+        <w:r>
+          <w:rPr>
+            <w:rStyle w:val="Hyperlink"/>
+          </w:rPr>
+          <w:t>https://github.com/AhmedAbdelRazak/RCC/blob/master/Chapter7/lieDetector.html</w:t>
+        </w:r>
+      </w:hyperlink>
+      <w:r>
+        <w:t xml:space="preserve"> </w:t>
+      </w:r>
+    </w:p>
     <w:p>
       <w:pPr>
         <w:shd w:val="clear" w:color="auto" w:fill="1E1E1E"/>
@@ -642,6 +654,7 @@
         <w:t xml:space="preserve"> </w:t>
       </w:r>
       <w:proofErr w:type="spellStart"/>
+      <w:proofErr w:type="gramStart"/>
       <w:r>
         <w:rPr>
           <w:rFonts w:ascii="Consolas" w:eastAsia="Times New Roman" w:hAnsi="Consolas" w:cs="Times New Roman"/>
@@ -659,7 +672,17 @@
           <w:sz w:val="21"/>
           <w:szCs w:val="21"/>
         </w:rPr>
-        <w:t>() {</w:t>
+        <w:t>(</w:t>
+      </w:r>
+      <w:proofErr w:type="gramEnd"/>
+      <w:r>
+        <w:rPr>
+          <w:rFonts w:ascii="Consolas" w:eastAsia="Times New Roman" w:hAnsi="Consolas" w:cs="Times New Roman"/>
+          <w:color w:val="D4D4D4"/>
+          <w:sz w:val="21"/>
+          <w:szCs w:val="21"/>
+        </w:rPr>
+        <w:t>) {</w:t>
       </w:r>
     </w:p>
     <w:p>
@@ -778,6 +801,7 @@
         </w:rPr>
         <w:t xml:space="preserve"> = </w:t>
       </w:r>
+      <w:proofErr w:type="gramStart"/>
       <w:r>
         <w:rPr>
           <w:rFonts w:ascii="Consolas" w:eastAsia="Times New Roman" w:hAnsi="Consolas" w:cs="Times New Roman"/>
@@ -796,6 +820,7 @@
         </w:rPr>
         <w:t>;</w:t>
       </w:r>
+      <w:proofErr w:type="gramEnd"/>
     </w:p>
     <w:p>
       <w:pPr>
@@ -906,8 +931,19 @@
           <w:sz w:val="21"/>
           <w:szCs w:val="21"/>
         </w:rPr>
-        <w:t xml:space="preserve"> = {};</w:t>
-      </w:r>
+        <w:t xml:space="preserve"> = {</w:t>
+      </w:r>
+      <w:proofErr w:type="gramStart"/>
+      <w:r>
+        <w:rPr>
+          <w:rFonts w:ascii="Consolas" w:eastAsia="Times New Roman" w:hAnsi="Consolas" w:cs="Times New Roman"/>
+          <w:color w:val="D4D4D4"/>
+          <w:sz w:val="21"/>
+          <w:szCs w:val="21"/>
+        </w:rPr>
+        <w:t>};</w:t>
+      </w:r>
+      <w:proofErr w:type="gramEnd"/>
     </w:p>
     <w:p>
       <w:pPr>
@@ -1140,6 +1176,7 @@
         </w:rPr>
         <w:t xml:space="preserve">                    </w:t>
       </w:r>
+      <w:proofErr w:type="gramStart"/>
       <w:r>
         <w:rPr>
           <w:rFonts w:ascii="Consolas" w:eastAsia="Times New Roman" w:hAnsi="Consolas" w:cs="Times New Roman"/>
@@ -1176,6 +1213,7 @@
         </w:rPr>
         <w:t>(</w:t>
       </w:r>
+      <w:proofErr w:type="gramEnd"/>
       <w:r>
         <w:rPr>
           <w:rFonts w:ascii="Consolas" w:eastAsia="Times New Roman" w:hAnsi="Consolas" w:cs="Times New Roman"/>
@@ -1273,8 +1311,19 @@
           <w:sz w:val="21"/>
           <w:szCs w:val="21"/>
         </w:rPr>
-        <w:t>++;</w:t>
-      </w:r>
+        <w:t>+</w:t>
+      </w:r>
+      <w:proofErr w:type="gramStart"/>
+      <w:r>
+        <w:rPr>
+          <w:rFonts w:ascii="Consolas" w:eastAsia="Times New Roman" w:hAnsi="Consolas" w:cs="Times New Roman"/>
+          <w:color w:val="D4D4D4"/>
+          <w:sz w:val="21"/>
+          <w:szCs w:val="21"/>
+        </w:rPr>
+        <w:t>+;</w:t>
+      </w:r>
+      <w:proofErr w:type="gramEnd"/>
     </w:p>
     <w:p>
       <w:pPr>
@@ -1568,6 +1617,7 @@
         <w:t xml:space="preserve">//As stated above, </w:t>
       </w:r>
       <w:proofErr w:type="spellStart"/>
+      <w:proofErr w:type="gramStart"/>
       <w:r>
         <w:rPr>
           <w:rFonts w:ascii="Consolas" w:eastAsia="Times New Roman" w:hAnsi="Consolas" w:cs="Times New Roman"/>
@@ -1578,6 +1628,7 @@
         <w:t>car.keysInPocket</w:t>
       </w:r>
       <w:proofErr w:type="spellEnd"/>
+      <w:proofErr w:type="gramEnd"/>
       <w:r>
         <w:rPr>
           <w:rFonts w:ascii="Consolas" w:eastAsia="Times New Roman" w:hAnsi="Consolas" w:cs="Times New Roman"/>
@@ -1678,6 +1729,7 @@
         <w:t xml:space="preserve"> (</w:t>
       </w:r>
       <w:proofErr w:type="spellStart"/>
+      <w:proofErr w:type="gramStart"/>
       <w:r>
         <w:rPr>
           <w:rFonts w:ascii="Consolas" w:eastAsia="Times New Roman" w:hAnsi="Consolas" w:cs="Times New Roman"/>
@@ -1706,6 +1758,7 @@
         <w:t>keysInPocket</w:t>
       </w:r>
       <w:proofErr w:type="spellEnd"/>
+      <w:proofErr w:type="gramEnd"/>
       <w:r>
         <w:rPr>
           <w:rFonts w:ascii="Consolas" w:eastAsia="Times New Roman" w:hAnsi="Consolas" w:cs="Times New Roman"/>
@@ -1736,6 +1789,7 @@
         </w:rPr>
         <w:t xml:space="preserve">                    </w:t>
       </w:r>
+      <w:proofErr w:type="gramStart"/>
       <w:r>
         <w:rPr>
           <w:rFonts w:ascii="Consolas" w:eastAsia="Times New Roman" w:hAnsi="Consolas" w:cs="Times New Roman"/>
@@ -1772,6 +1826,7 @@
         </w:rPr>
         <w:t>(</w:t>
       </w:r>
+      <w:proofErr w:type="gramEnd"/>
       <w:r>
         <w:rPr>
           <w:rFonts w:ascii="Consolas" w:eastAsia="Times New Roman" w:hAnsi="Consolas" w:cs="Times New Roman"/>
@@ -1827,8 +1882,19 @@
           <w:sz w:val="21"/>
           <w:szCs w:val="21"/>
         </w:rPr>
-        <w:t>++;</w:t>
-      </w:r>
+        <w:t>+</w:t>
+      </w:r>
+      <w:proofErr w:type="gramStart"/>
+      <w:r>
+        <w:rPr>
+          <w:rFonts w:ascii="Consolas" w:eastAsia="Times New Roman" w:hAnsi="Consolas" w:cs="Times New Roman"/>
+          <w:color w:val="D4D4D4"/>
+          <w:sz w:val="21"/>
+          <w:szCs w:val="21"/>
+        </w:rPr>
+        <w:t>+;</w:t>
+      </w:r>
+      <w:proofErr w:type="gramEnd"/>
     </w:p>
     <w:p>
       <w:pPr>
@@ -1923,6 +1989,7 @@
         <w:t>//</w:t>
       </w:r>
       <w:proofErr w:type="spellStart"/>
+      <w:proofErr w:type="gramStart"/>
       <w:r>
         <w:rPr>
           <w:rFonts w:ascii="Consolas" w:eastAsia="Times New Roman" w:hAnsi="Consolas" w:cs="Times New Roman"/>
@@ -1933,6 +2000,7 @@
         <w:t>car.emptyGasTank</w:t>
       </w:r>
       <w:proofErr w:type="spellEnd"/>
+      <w:proofErr w:type="gramEnd"/>
       <w:r>
         <w:rPr>
           <w:rFonts w:ascii="Consolas" w:eastAsia="Times New Roman" w:hAnsi="Consolas" w:cs="Times New Roman"/>
@@ -2062,6 +2130,7 @@
         <w:t xml:space="preserve"> (</w:t>
       </w:r>
       <w:proofErr w:type="spellStart"/>
+      <w:proofErr w:type="gramStart"/>
       <w:r>
         <w:rPr>
           <w:rFonts w:ascii="Consolas" w:eastAsia="Times New Roman" w:hAnsi="Consolas" w:cs="Times New Roman"/>
@@ -2090,6 +2159,7 @@
         <w:t>emptyGasTank</w:t>
       </w:r>
       <w:proofErr w:type="spellEnd"/>
+      <w:proofErr w:type="gramEnd"/>
       <w:r>
         <w:rPr>
           <w:rFonts w:ascii="Consolas" w:eastAsia="Times New Roman" w:hAnsi="Consolas" w:cs="Times New Roman"/>
@@ -2120,6 +2190,7 @@
         </w:rPr>
         <w:t xml:space="preserve">                    </w:t>
       </w:r>
+      <w:proofErr w:type="gramStart"/>
       <w:r>
         <w:rPr>
           <w:rFonts w:ascii="Consolas" w:eastAsia="Times New Roman" w:hAnsi="Consolas" w:cs="Times New Roman"/>
@@ -2156,6 +2227,7 @@
         </w:rPr>
         <w:t>(</w:t>
       </w:r>
+      <w:proofErr w:type="gramEnd"/>
       <w:r>
         <w:rPr>
           <w:rFonts w:ascii="Consolas" w:eastAsia="Times New Roman" w:hAnsi="Consolas" w:cs="Times New Roman"/>
@@ -2211,8 +2283,19 @@
           <w:sz w:val="21"/>
           <w:szCs w:val="21"/>
         </w:rPr>
-        <w:t>++;</w:t>
-      </w:r>
+        <w:t>+</w:t>
+      </w:r>
+      <w:proofErr w:type="gramStart"/>
+      <w:r>
+        <w:rPr>
+          <w:rFonts w:ascii="Consolas" w:eastAsia="Times New Roman" w:hAnsi="Consolas" w:cs="Times New Roman"/>
+          <w:color w:val="D4D4D4"/>
+          <w:sz w:val="21"/>
+          <w:szCs w:val="21"/>
+        </w:rPr>
+        <w:t>+;</w:t>
+      </w:r>
+      <w:proofErr w:type="gramEnd"/>
     </w:p>
     <w:p>
       <w:pPr>
@@ -2333,8 +2416,19 @@
           <w:sz w:val="21"/>
           <w:szCs w:val="21"/>
         </w:rPr>
-        <w:t xml:space="preserve"> = [];</w:t>
-      </w:r>
+        <w:t xml:space="preserve"> = [</w:t>
+      </w:r>
+      <w:proofErr w:type="gramStart"/>
+      <w:r>
+        <w:rPr>
+          <w:rFonts w:ascii="Consolas" w:eastAsia="Times New Roman" w:hAnsi="Consolas" w:cs="Times New Roman"/>
+          <w:color w:val="D4D4D4"/>
+          <w:sz w:val="21"/>
+          <w:szCs w:val="21"/>
+        </w:rPr>
+        <w:t>];</w:t>
+      </w:r>
+      <w:proofErr w:type="gramEnd"/>
     </w:p>
     <w:p>
       <w:pPr>
@@ -2537,6 +2631,7 @@
         </w:rPr>
         <w:t xml:space="preserve">                    </w:t>
       </w:r>
+      <w:proofErr w:type="gramStart"/>
       <w:r>
         <w:rPr>
           <w:rFonts w:ascii="Consolas" w:eastAsia="Times New Roman" w:hAnsi="Consolas" w:cs="Times New Roman"/>
@@ -2573,6 +2668,7 @@
         </w:rPr>
         <w:t>(</w:t>
       </w:r>
+      <w:proofErr w:type="gramEnd"/>
       <w:r>
         <w:rPr>
           <w:rFonts w:ascii="Consolas" w:eastAsia="Times New Roman" w:hAnsi="Consolas" w:cs="Times New Roman"/>
@@ -2658,8 +2754,19 @@
           <w:sz w:val="21"/>
           <w:szCs w:val="21"/>
         </w:rPr>
-        <w:t>++;</w:t>
-      </w:r>
+        <w:t>+</w:t>
+      </w:r>
+      <w:proofErr w:type="gramStart"/>
+      <w:r>
+        <w:rPr>
+          <w:rFonts w:ascii="Consolas" w:eastAsia="Times New Roman" w:hAnsi="Consolas" w:cs="Times New Roman"/>
+          <w:color w:val="D4D4D4"/>
+          <w:sz w:val="21"/>
+          <w:szCs w:val="21"/>
+        </w:rPr>
+        <w:t>+;</w:t>
+      </w:r>
+      <w:proofErr w:type="gramEnd"/>
     </w:p>
     <w:p>
       <w:pPr>
@@ -2823,6 +2930,7 @@
         <w:t xml:space="preserve"> (</w:t>
       </w:r>
       <w:proofErr w:type="spellStart"/>
+      <w:proofErr w:type="gramStart"/>
       <w:r>
         <w:rPr>
           <w:rFonts w:ascii="Consolas" w:eastAsia="Times New Roman" w:hAnsi="Consolas" w:cs="Times New Roman"/>
@@ -2842,6 +2950,7 @@
         </w:rPr>
         <w:t>[</w:t>
       </w:r>
+      <w:proofErr w:type="gramEnd"/>
       <w:r>
         <w:rPr>
           <w:rFonts w:ascii="Consolas" w:eastAsia="Times New Roman" w:hAnsi="Consolas" w:cs="Times New Roman"/>
@@ -2881,6 +2990,7 @@
         </w:rPr>
         <w:t xml:space="preserve">                    </w:t>
       </w:r>
+      <w:proofErr w:type="gramStart"/>
       <w:r>
         <w:rPr>
           <w:rFonts w:ascii="Consolas" w:eastAsia="Times New Roman" w:hAnsi="Consolas" w:cs="Times New Roman"/>
@@ -2917,6 +3027,7 @@
         </w:rPr>
         <w:t>(</w:t>
       </w:r>
+      <w:proofErr w:type="gramEnd"/>
       <w:r>
         <w:rPr>
           <w:rFonts w:ascii="Consolas" w:eastAsia="Times New Roman" w:hAnsi="Consolas" w:cs="Times New Roman"/>
@@ -2972,8 +3083,19 @@
           <w:sz w:val="21"/>
           <w:szCs w:val="21"/>
         </w:rPr>
-        <w:t>++;</w:t>
-      </w:r>
+        <w:t>+</w:t>
+      </w:r>
+      <w:proofErr w:type="gramStart"/>
+      <w:r>
+        <w:rPr>
+          <w:rFonts w:ascii="Consolas" w:eastAsia="Times New Roman" w:hAnsi="Consolas" w:cs="Times New Roman"/>
+          <w:color w:val="D4D4D4"/>
+          <w:sz w:val="21"/>
+          <w:szCs w:val="21"/>
+        </w:rPr>
+        <w:t>+;</w:t>
+      </w:r>
+      <w:proofErr w:type="gramEnd"/>
     </w:p>
     <w:p>
       <w:pPr>
@@ -3103,7 +3225,17 @@
           <w:sz w:val="21"/>
           <w:szCs w:val="21"/>
         </w:rPr>
-        <w:t>" "</w:t>
+        <w:t xml:space="preserve">" </w:t>
+      </w:r>
+      <w:proofErr w:type="gramStart"/>
+      <w:r>
+        <w:rPr>
+          <w:rFonts w:ascii="Consolas" w:eastAsia="Times New Roman" w:hAnsi="Consolas" w:cs="Times New Roman"/>
+          <w:color w:val="CE9178"/>
+          <w:sz w:val="21"/>
+          <w:szCs w:val="21"/>
+        </w:rPr>
+        <w:t>"</w:t>
       </w:r>
       <w:r>
         <w:rPr>
@@ -3114,6 +3246,7 @@
         </w:rPr>
         <w:t>;</w:t>
       </w:r>
+      <w:proofErr w:type="gramEnd"/>
     </w:p>
     <w:p>
       <w:pPr>
@@ -3297,6 +3430,7 @@
         </w:rPr>
         <w:t xml:space="preserve">                    </w:t>
       </w:r>
+      <w:proofErr w:type="gramStart"/>
       <w:r>
         <w:rPr>
           <w:rFonts w:ascii="Consolas" w:eastAsia="Times New Roman" w:hAnsi="Consolas" w:cs="Times New Roman"/>
@@ -3333,6 +3467,7 @@
         </w:rPr>
         <w:t>(</w:t>
       </w:r>
+      <w:proofErr w:type="gramEnd"/>
       <w:r>
         <w:rPr>
           <w:rFonts w:ascii="Consolas" w:eastAsia="Times New Roman" w:hAnsi="Consolas" w:cs="Times New Roman"/>
@@ -3418,8 +3553,19 @@
           <w:sz w:val="21"/>
           <w:szCs w:val="21"/>
         </w:rPr>
-        <w:t>++;</w:t>
-      </w:r>
+        <w:t>+</w:t>
+      </w:r>
+      <w:proofErr w:type="gramStart"/>
+      <w:r>
+        <w:rPr>
+          <w:rFonts w:ascii="Consolas" w:eastAsia="Times New Roman" w:hAnsi="Consolas" w:cs="Times New Roman"/>
+          <w:color w:val="D4D4D4"/>
+          <w:sz w:val="21"/>
+          <w:szCs w:val="21"/>
+        </w:rPr>
+        <w:t>+;</w:t>
+      </w:r>
+      <w:proofErr w:type="gramEnd"/>
     </w:p>
     <w:p>
       <w:pPr>
@@ -3481,7 +3627,27 @@
           <w:sz w:val="21"/>
           <w:szCs w:val="21"/>
         </w:rPr>
-        <w:t>// If this function is called, It should return how many lies.</w:t>
+        <w:t xml:space="preserve">// If this function is called, </w:t>
+      </w:r>
+      <w:proofErr w:type="gramStart"/>
+      <w:r>
+        <w:rPr>
+          <w:rFonts w:ascii="Consolas" w:eastAsia="Times New Roman" w:hAnsi="Consolas" w:cs="Times New Roman"/>
+          <w:color w:val="6A9955"/>
+          <w:sz w:val="21"/>
+          <w:szCs w:val="21"/>
+        </w:rPr>
+        <w:t>It</w:t>
+      </w:r>
+      <w:proofErr w:type="gramEnd"/>
+      <w:r>
+        <w:rPr>
+          <w:rFonts w:ascii="Consolas" w:eastAsia="Times New Roman" w:hAnsi="Consolas" w:cs="Times New Roman"/>
+          <w:color w:val="6A9955"/>
+          <w:sz w:val="21"/>
+          <w:szCs w:val="21"/>
+        </w:rPr>
+        <w:t xml:space="preserve"> should return how many lies.</w:t>
       </w:r>
     </w:p>
     <w:p>
@@ -3552,6 +3718,7 @@
         </w:rPr>
         <w:t xml:space="preserve"> </w:t>
       </w:r>
+      <w:proofErr w:type="gramStart"/>
       <w:r>
         <w:rPr>
           <w:rFonts w:ascii="Consolas" w:eastAsia="Times New Roman" w:hAnsi="Consolas" w:cs="Times New Roman"/>
@@ -3570,6 +3737,7 @@
         </w:rPr>
         <w:t>;</w:t>
       </w:r>
+      <w:proofErr w:type="gramEnd"/>
     </w:p>
     <w:p>
       <w:pPr>
@@ -3704,6 +3872,7 @@
         <w:t xml:space="preserve"> = </w:t>
       </w:r>
       <w:proofErr w:type="spellStart"/>
+      <w:proofErr w:type="gramStart"/>
       <w:r>
         <w:rPr>
           <w:rFonts w:ascii="Consolas" w:eastAsia="Times New Roman" w:hAnsi="Consolas" w:cs="Times New Roman"/>
@@ -3721,7 +3890,17 @@
           <w:sz w:val="21"/>
           <w:szCs w:val="21"/>
         </w:rPr>
-        <w:t>();</w:t>
+        <w:t>(</w:t>
+      </w:r>
+      <w:proofErr w:type="gramEnd"/>
+      <w:r>
+        <w:rPr>
+          <w:rFonts w:ascii="Consolas" w:eastAsia="Times New Roman" w:hAnsi="Consolas" w:cs="Times New Roman"/>
+          <w:color w:val="D4D4D4"/>
+          <w:sz w:val="21"/>
+          <w:szCs w:val="21"/>
+        </w:rPr>
+        <w:t>);</w:t>
       </w:r>
     </w:p>
     <w:p>
@@ -3816,6 +3995,7 @@
         </w:rPr>
         <w:t xml:space="preserve">            </w:t>
       </w:r>
+      <w:proofErr w:type="gramStart"/>
       <w:r>
         <w:rPr>
           <w:rFonts w:ascii="Consolas" w:eastAsia="Times New Roman" w:hAnsi="Consolas" w:cs="Times New Roman"/>
@@ -3852,6 +4032,7 @@
         </w:rPr>
         <w:t>(</w:t>
       </w:r>
+      <w:proofErr w:type="gramEnd"/>
       <w:r>
         <w:rPr>
           <w:rFonts w:ascii="Consolas" w:eastAsia="Times New Roman" w:hAnsi="Consolas" w:cs="Times New Roman"/>
@@ -4158,6 +4339,7 @@
         </w:rPr>
         <w:t xml:space="preserve">                </w:t>
       </w:r>
+      <w:proofErr w:type="gramStart"/>
       <w:r>
         <w:rPr>
           <w:rFonts w:ascii="Consolas" w:eastAsia="Times New Roman" w:hAnsi="Consolas" w:cs="Times New Roman"/>
@@ -4194,6 +4376,7 @@
         </w:rPr>
         <w:t>(</w:t>
       </w:r>
+      <w:proofErr w:type="gramEnd"/>
       <w:r>
         <w:rPr>
           <w:rFonts w:ascii="Consolas" w:eastAsia="Times New Roman" w:hAnsi="Consolas" w:cs="Times New Roman"/>
@@ -4402,7 +4585,7 @@
                     <pic:cNvPicPr/>
                   </pic:nvPicPr>
                   <pic:blipFill>
-                    <a:blip r:embed="rId4"/>
+                    <a:blip r:embed="rId5"/>
                     <a:stretch>
                       <a:fillRect/>
                     </a:stretch>
@@ -4860,6 +5043,29 @@
     <w:semiHidden/>
     <w:unhideWhenUsed/>
   </w:style>
+  <w:style w:type="character" w:styleId="Hyperlink">
+    <w:name w:val="Hyperlink"/>
+    <w:basedOn w:val="DefaultParagraphFont"/>
+    <w:uiPriority w:val="99"/>
+    <w:unhideWhenUsed/>
+    <w:rsid w:val="00DD6EAA"/>
+    <w:rPr>
+      <w:color w:val="0563C1" w:themeColor="hyperlink"/>
+      <w:u w:val="single"/>
+    </w:rPr>
+  </w:style>
+  <w:style w:type="character" w:styleId="UnresolvedMention">
+    <w:name w:val="Unresolved Mention"/>
+    <w:basedOn w:val="DefaultParagraphFont"/>
+    <w:uiPriority w:val="99"/>
+    <w:semiHidden/>
+    <w:unhideWhenUsed/>
+    <w:rsid w:val="00DD6EAA"/>
+    <w:rPr>
+      <w:color w:val="605E5C"/>
+      <w:shd w:val="clear" w:color="auto" w:fill="E1DFDD"/>
+    </w:rPr>
+  </w:style>
 </w:styles>
 </file>
 

</xml_diff>